<commit_message>
Sign Up Screen Component
</commit_message>
<xml_diff>
--- a/React_Course/MovieFlix/netflix-build-youtube/public/CineFlix.docx
+++ b/React_Course/MovieFlix/netflix-build-youtube/public/CineFlix.docx
@@ -357,14 +357,6 @@
           <w:bdr w:val="none" w:sz="0" w:space="0" w:color="auto" w:frame="1"/>
         </w:rPr>
       </w:pPr>
-    </w:p>
-    <w:p>
-      <w:pPr>
-        <w:rPr>
-          <w:sz w:val="40"/>
-          <w:szCs w:val="40"/>
-        </w:rPr>
-      </w:pPr>
       <w:r>
         <w:rPr>
           <w:sz w:val="40"/>
@@ -373,15 +365,15 @@
         <mc:AlternateContent>
           <mc:Choice Requires="wps">
             <w:drawing>
-              <wp:anchor distT="0" distB="0" distL="114300" distR="114300" simplePos="0" relativeHeight="251661312" behindDoc="0" locked="0" layoutInCell="1" allowOverlap="1" wp14:anchorId="5302BD66" wp14:editId="2B28C3BA">
+              <wp:anchor distT="0" distB="0" distL="114300" distR="114300" simplePos="0" relativeHeight="251661312" behindDoc="0" locked="0" layoutInCell="1" allowOverlap="1" wp14:anchorId="5302BD66" wp14:editId="025C0518">
                 <wp:simplePos x="0" y="0"/>
                 <wp:positionH relativeFrom="column">
                   <wp:posOffset>0</wp:posOffset>
                 </wp:positionH>
                 <wp:positionV relativeFrom="paragraph">
-                  <wp:posOffset>59690</wp:posOffset>
+                  <wp:posOffset>1438275</wp:posOffset>
                 </wp:positionV>
-                <wp:extent cx="4478655" cy="1295400"/>
+                <wp:extent cx="4478655" cy="1379855"/>
                 <wp:effectExtent l="0" t="0" r="0" b="0"/>
                 <wp:wrapSquare wrapText="bothSides"/>
                 <wp:docPr id="106702564" name="Text Box 1"/>
@@ -393,7 +385,7 @@
                       <wps:spPr>
                         <a:xfrm>
                           <a:off x="0" y="0"/>
-                          <a:ext cx="4478655" cy="1295400"/>
+                          <a:ext cx="4478655" cy="1379855"/>
                         </a:xfrm>
                         <a:prstGeom prst="rect">
                           <a:avLst/>
@@ -488,7 +480,7 @@
           </mc:Choice>
           <mc:Fallback>
             <w:pict>
-              <v:shape w14:anchorId="5302BD66" id="_x0000_s1027" type="#_x0000_t202" style="position:absolute;margin-left:0;margin-top:4.7pt;width:352.65pt;height:102pt;z-index:251661312;visibility:visible;mso-wrap-style:square;mso-width-percent:0;mso-height-percent:0;mso-wrap-distance-left:9pt;mso-wrap-distance-top:0;mso-wrap-distance-right:9pt;mso-wrap-distance-bottom:0;mso-position-horizontal:absolute;mso-position-horizontal-relative:text;mso-position-vertical:absolute;mso-position-vertical-relative:text;mso-width-percent:0;mso-height-percent:0;mso-width-relative:margin;mso-height-relative:margin;v-text-anchor:top" o:gfxdata="UEsDBBQABgAIAAAAIQC2gziS/gAAAOEBAAATAAAAW0NvbnRlbnRfVHlwZXNdLnhtbJSRQU7DMBBF&#13;&#10;90jcwfIWJU67QAgl6YK0S0CoHGBkTxKLZGx5TGhvj5O2G0SRWNoz/78nu9wcxkFMGNg6quQqL6RA&#13;&#10;0s5Y6ir5vt9lD1JwBDIwOMJKHpHlpr69KfdHjyxSmriSfYz+USnWPY7AufNIadK6MEJMx9ApD/oD&#13;&#10;OlTrorhX2lFEilmcO2RdNtjC5xDF9pCuTyYBB5bi6bQ4syoJ3g9WQ0ymaiLzg5KdCXlKLjvcW893&#13;&#10;SUOqXwnz5DrgnHtJTxOsQfEKIT7DmDSUCaxw7Rqn8787ZsmRM9e2VmPeBN4uqYvTtW7jvijg9N/y&#13;&#10;JsXecLq0q+WD6m8AAAD//wMAUEsDBBQABgAIAAAAIQA4/SH/1gAAAJQBAAALAAAAX3JlbHMvLnJl&#13;&#10;bHOkkMFqwzAMhu+DvYPRfXGawxijTi+j0GvpHsDYimMaW0Yy2fr2M4PBMnrbUb/Q94l/f/hMi1qR&#13;&#10;JVI2sOt6UJgd+ZiDgffL8ekFlFSbvV0oo4EbChzGx4f9GRdb25HMsYhqlCwG5lrLq9biZkxWOiqY&#13;&#10;22YiTra2kYMu1l1tQD30/bPm3wwYN0x18gb45AdQl1tp5j/sFB2T0FQ7R0nTNEV3j6o9feQzro1i&#13;&#10;OWA14Fm+Q8a1a8+Bvu/d/dMb2JY5uiPbhG/ktn4cqGU/er3pcvwCAAD//wMAUEsDBBQABgAIAAAA&#13;&#10;IQAVTQE/MgIAAF0EAAAOAAAAZHJzL2Uyb0RvYy54bWysVEtvGjEQvlfqf7B8bxYoJASxRCSIqhJq&#13;&#10;IpEqZ+O1YSvb49oDu/TXd2yefZyqXrzjmfE8vm9mxw+tNWynQqzBlbx70+FMOQlV7dYl//o6/zDk&#13;&#10;LKJwlTDgVMn3KvKHyft348aPVA82YCoVGAVxcdT4km8Q/agootwoK+INeOXIqCFYgXQN66IKoqHo&#13;&#10;1hS9Tue2aCBUPoBUMZJ2djDySY6vtZL4rHVUyEzJqTbMZ8jnKp3FZCxG6yD8ppbHMsQ/VGFF7Sjp&#13;&#10;OdRMoGDbUP8RytYyQASNNxJsAVrXUuUeqJtu57dulhvhVe6FwIn+DFP8f2Hll93SvwSG7SO0RGAC&#13;&#10;pPFxFEmZ+ml1sOlLlTKyE4T7M2yqRSZJ2e/fDW8HA84k2bq9+0G/k4EtLs99iPhJgWVJKHkgXjJc&#13;&#10;YreISCnJ9eSSsjmY18Zkboz7RUGOSVNcakwStquW1dVV/Suo9tRWgAPj0ct5TakXIuKLCEQxdUJj&#13;&#10;i890aANNyeEocbaB8ONv+uRPyJOVs4ZGpuTx+1YExZn57IiT+26/n2YsX/qDux5dwrVldW1xW/sE&#13;&#10;NJVdWhAvs5j80ZxEHcC+0XRPU1YyCScpd8nxJD7hYZBpO6SaTrMTTZUXuHBLL1PohF0C9rV9E8Ef&#13;&#10;0Ucibqa0EageARHshYrkv66YE5Z2VVTfONPWEFo7Ydjw4233xGvm7UzbIfqBp+kWQdeZ08TMgYcj&#13;&#10;YTTD+c1x39KSXN+z1+WvMPkJAAD//wMAUEsDBBQABgAIAAAAIQBkJqfd4AAAAAsBAAAPAAAAZHJz&#13;&#10;L2Rvd25yZXYueG1sTI9BT8JAEIXvJv6HzZh4k12giJROiZF41YBi4m1ph7axO9t0F1r/veNJLy+Z&#13;&#10;vMx778s2o2vVhfrQeEaYTgwo4sKXDVcI72/Pdw+gQrRc2tYzIXxTgE1+fZXZtPQD7+iyj5WSEA6p&#13;&#10;Rahj7FKtQ1GTs2HiO2LxTr53NsrZV7rs7SDhrtUzY+61sw1LQ207eqqp+NqfHcLh5fT5kZjXausW&#13;&#10;3eBHo9mtNOLtzbhdizyuQUUa498H/DLIfshl2NGfuQyqRRCaiLBKQIm5NIs5qCPCbDpPQOeZ/s+Q&#13;&#10;/wAAAP//AwBQSwECLQAUAAYACAAAACEAtoM4kv4AAADhAQAAEwAAAAAAAAAAAAAAAAAAAAAAW0Nv&#13;&#10;bnRlbnRfVHlwZXNdLnhtbFBLAQItABQABgAIAAAAIQA4/SH/1gAAAJQBAAALAAAAAAAAAAAAAAAA&#13;&#10;AC8BAABfcmVscy8ucmVsc1BLAQItABQABgAIAAAAIQAVTQE/MgIAAF0EAAAOAAAAAAAAAAAAAAAA&#13;&#10;AC4CAABkcnMvZTJvRG9jLnhtbFBLAQItABQABgAIAAAAIQBkJqfd4AAAAAsBAAAPAAAAAAAAAAAA&#13;&#10;AAAAAIwEAABkcnMvZG93bnJldi54bWxQSwUGAAAAAAQABADzAAAAmQUAAAAA&#13;&#10;" filled="f" stroked="f">
+              <v:shape w14:anchorId="5302BD66" id="_x0000_s1027" type="#_x0000_t202" style="position:absolute;margin-left:0;margin-top:113.25pt;width:352.65pt;height:108.65pt;z-index:251661312;visibility:visible;mso-wrap-style:square;mso-width-percent:0;mso-height-percent:0;mso-wrap-distance-left:9pt;mso-wrap-distance-top:0;mso-wrap-distance-right:9pt;mso-wrap-distance-bottom:0;mso-position-horizontal:absolute;mso-position-horizontal-relative:text;mso-position-vertical:absolute;mso-position-vertical-relative:text;mso-width-percent:0;mso-height-percent:0;mso-width-relative:margin;mso-height-relative:margin;v-text-anchor:top" o:gfxdata="UEsDBBQABgAIAAAAIQC2gziS/gAAAOEBAAATAAAAW0NvbnRlbnRfVHlwZXNdLnhtbJSRQU7DMBBF&#13;&#10;90jcwfIWJU67QAgl6YK0S0CoHGBkTxKLZGx5TGhvj5O2G0SRWNoz/78nu9wcxkFMGNg6quQqL6RA&#13;&#10;0s5Y6ir5vt9lD1JwBDIwOMJKHpHlpr69KfdHjyxSmriSfYz+USnWPY7AufNIadK6MEJMx9ApD/oD&#13;&#10;OlTrorhX2lFEilmcO2RdNtjC5xDF9pCuTyYBB5bi6bQ4syoJ3g9WQ0ymaiLzg5KdCXlKLjvcW893&#13;&#10;SUOqXwnz5DrgnHtJTxOsQfEKIT7DmDSUCaxw7Rqn8787ZsmRM9e2VmPeBN4uqYvTtW7jvijg9N/y&#13;&#10;JsXecLq0q+WD6m8AAAD//wMAUEsDBBQABgAIAAAAIQA4/SH/1gAAAJQBAAALAAAAX3JlbHMvLnJl&#13;&#10;bHOkkMFqwzAMhu+DvYPRfXGawxijTi+j0GvpHsDYimMaW0Yy2fr2M4PBMnrbUb/Q94l/f/hMi1qR&#13;&#10;JVI2sOt6UJgd+ZiDgffL8ekFlFSbvV0oo4EbChzGx4f9GRdb25HMsYhqlCwG5lrLq9biZkxWOiqY&#13;&#10;22YiTra2kYMu1l1tQD30/bPm3wwYN0x18gb45AdQl1tp5j/sFB2T0FQ7R0nTNEV3j6o9feQzro1i&#13;&#10;OWA14Fm+Q8a1a8+Bvu/d/dMb2JY5uiPbhG/ktn4cqGU/er3pcvwCAAD//wMAUEsDBBQABgAIAAAA&#13;&#10;IQBQxQIWMwIAAF0EAAAOAAAAZHJzL2Uyb0RvYy54bWysVEtvGjEQvlfqf7B8b5ZNCBCUJSKJUlVC&#13;&#10;TSQS5Wy8Nmxle1x7YJf++o69JNDHqerFzGvn8X0zXN901rCdCrEBV/HybMCZchLqxq0r/vL88GnC&#13;&#10;WUThamHAqYrvVeQ3s48frls/VeewAVOrwCiJi9PWV3yD6KdFEeVGWRHPwCtHTg3BCiQ1rIs6iJay&#13;&#10;W1OcDwajooVQ+wBSxUjW+97JZzm/1krio9ZRITMVp94wvyG/q/QWs2sxXQfhN408tCH+oQsrGkdF&#13;&#10;31PdCxRsG5o/UtlGBoig8UyCLUDrRqo8A01TDn6bZrkRXuVZCJzo32GK/y+t/Lpb+qfAsLuFjghM&#13;&#10;gLQ+TiMZ0zydDjb9UqeM/ATh/h021SGTZBwOx5PR5SVnknzlxfhqQgrlKY6f+xDxswLLklDxQLxk&#13;&#10;uMRuEbEPfQtJ1Rw8NMZkboz7xUA5k6U49pgk7FYda+qT/ldQ72msAD3j0cuHhkovRMQnEYhimoTW&#13;&#10;Fh/p0QbaisNB4mwD4cff7CmekCcvZy2tTMXj960IijPzxREnV+VwmHYsK8PL8Tkp4dSzOvW4rb0D&#13;&#10;2sqSDsTLLKZ4NG+iDmBfabvnqSq5hJNUu+L4Jt5hv8h0HVLN5zmItsoLXLillyl1wi4B+9y9iuAP&#13;&#10;6CMRd6+0EahuARHskYoUv66ZE5ZuVdTfONPWEFo7YdjkYlTmgyEOMm+Z4WP2nqf5FkE3mdPETM/D&#13;&#10;gTDa4fzN4d7SkZzqOer4rzD7CQAA//8DAFBLAwQUAAYACAAAACEAO1T5SeIAAAANAQAADwAAAGRy&#13;&#10;cy9kb3ducmV2LnhtbEyPwU7DMBBE70j8g7VI3KhNmpSSZlMhKq6gFlqJmxu7SUS8jmK3CX/PcoLL&#13;&#10;SKvRzswr1pPrxMUOofWEcD9TICxV3rRUI3y8v9wtQYSoyejOk0X4tgHW5fVVoXPjR9rayy7WgkMo&#13;&#10;5BqhibHPpQxVY50OM99bYu/kB6cjn0MtzaBHDnedTJRaSKdb4oZG9/a5sdXX7uwQ9q+nz0Oq3uqN&#13;&#10;y/rRT0qSe5SItzfTZsXytAIR7RT/PuCXgfdDycOO/kwmiA6BaSJCkiwyEGw/qGwO4oiQpvMlyLKQ&#13;&#10;/ynKHwAAAP//AwBQSwECLQAUAAYACAAAACEAtoM4kv4AAADhAQAAEwAAAAAAAAAAAAAAAAAAAAAA&#13;&#10;W0NvbnRlbnRfVHlwZXNdLnhtbFBLAQItABQABgAIAAAAIQA4/SH/1gAAAJQBAAALAAAAAAAAAAAA&#13;&#10;AAAAAC8BAABfcmVscy8ucmVsc1BLAQItABQABgAIAAAAIQBQxQIWMwIAAF0EAAAOAAAAAAAAAAAA&#13;&#10;AAAAAC4CAABkcnMvZTJvRG9jLnhtbFBLAQItABQABgAIAAAAIQA7VPlJ4gAAAA0BAAAPAAAAAAAA&#13;&#10;AAAAAAAAAI0EAABkcnMvZG93bnJldi54bWxQSwUGAAAAAAQABADzAAAAnAUAAAAA&#13;&#10;" filled="f" stroked="f">
                 <v:fill o:detectmouseclick="t"/>
                 <v:textbox>
                   <w:txbxContent>
@@ -559,6 +551,14 @@
           </mc:Fallback>
         </mc:AlternateContent>
       </w:r>
+    </w:p>
+    <w:p>
+      <w:pPr>
+        <w:rPr>
+          <w:sz w:val="40"/>
+          <w:szCs w:val="40"/>
+        </w:rPr>
+      </w:pPr>
     </w:p>
     <w:sectPr>
       <w:pgSz w:w="12240" w:h="15840"/>
@@ -1367,7 +1367,7 @@
 </file>
 
 <file path=customXml/itemProps1.xml><?xml version="1.0" encoding="utf-8"?>
-<ds:datastoreItem xmlns:ds="http://schemas.openxmlformats.org/officeDocument/2006/customXml" ds:itemID="{77227730-DCFA-854F-9413-2334A937D4EF}">
+<ds:datastoreItem xmlns:ds="http://schemas.openxmlformats.org/officeDocument/2006/customXml" ds:itemID="{E63B8EF7-E405-BA43-946B-180FFD680DED}">
   <ds:schemaRefs>
     <ds:schemaRef ds:uri="http://schemas.openxmlformats.org/officeDocument/2006/bibliography"/>
   </ds:schemaRefs>

</xml_diff>